<commit_message>
job; all factory return with return
</commit_message>
<xml_diff>
--- a/folkgymmet/#extras/todo.docx
+++ b/folkgymmet/#extras/todo.docx
@@ -95,7 +95,7 @@
         <w:rPr>
           <w:lang w:val="en-US"/>
         </w:rPr>
-        <w:t>Save view state on change</w:t>
+        <w:t>Animate search button for visibility when typing</w:t>
       </w:r>
     </w:p>
     <w:p>
@@ -113,7 +113,7 @@
         <w:rPr>
           <w:lang w:val="en-US"/>
         </w:rPr>
-        <w:t>Search by using Enter (not just mouse click)</w:t>
+        <w:t>Filter function</w:t>
       </w:r>
     </w:p>
     <w:p>
@@ -131,7 +131,25 @@
         <w:rPr>
           <w:lang w:val="en-US"/>
         </w:rPr>
-        <w:t>Animate search button for visibility when typing</w:t>
+        <w:t>Database</w:t>
+      </w:r>
+    </w:p>
+    <w:p>
+      <w:pPr>
+        <w:pStyle w:val="ListParagraph"/>
+        <w:numPr>
+          <w:ilvl w:val="1"/>
+          <w:numId w:val="1"/>
+        </w:numPr>
+        <w:rPr>
+          <w:lang w:val="en-US"/>
+        </w:rPr>
+      </w:pPr>
+      <w:r>
+        <w:rPr>
+          <w:lang w:val="en-US"/>
+        </w:rPr>
+        <w:t>Relational design: Best practice</w:t>
       </w:r>
     </w:p>
     <w:p>
@@ -149,7 +167,44 @@
         <w:rPr>
           <w:lang w:val="en-US"/>
         </w:rPr>
-        <w:t>Filter function</w:t>
+        <w:t>Using ng-view/show/hide for switching views to prevent controller re-run</w:t>
+      </w:r>
+      <w:bookmarkStart w:id="0" w:name="_GoBack"/>
+      <w:bookmarkEnd w:id="0"/>
+      <w:r>
+        <w:rPr>
+          <w:lang w:val="en-US"/>
+        </w:rPr>
+        <w:t xml:space="preserve"> </w:t>
+      </w:r>
+    </w:p>
+    <w:p>
+      <w:pPr>
+        <w:rPr>
+          <w:lang w:val="en-US"/>
+        </w:rPr>
+      </w:pPr>
+    </w:p>
+    <w:p>
+      <w:pPr>
+        <w:rPr>
+          <w:lang w:val="en-US"/>
+        </w:rPr>
+      </w:pPr>
+    </w:p>
+    <w:p>
+      <w:pPr>
+        <w:rPr>
+          <w:b/>
+          <w:lang w:val="en-US"/>
+        </w:rPr>
+      </w:pPr>
+      <w:r>
+        <w:rPr>
+          <w:b/>
+          <w:lang w:val="en-US"/>
+        </w:rPr>
+        <w:t>Ready</w:t>
       </w:r>
     </w:p>
     <w:p>
@@ -167,14 +222,14 @@
         <w:rPr>
           <w:lang w:val="en-US"/>
         </w:rPr>
-        <w:t>Database</w:t>
+        <w:t>Save view state on change</w:t>
       </w:r>
     </w:p>
     <w:p>
       <w:pPr>
         <w:pStyle w:val="ListParagraph"/>
         <w:numPr>
-          <w:ilvl w:val="1"/>
+          <w:ilvl w:val="0"/>
           <w:numId w:val="1"/>
         </w:numPr>
         <w:rPr>
@@ -185,37 +240,8 @@
         <w:rPr>
           <w:lang w:val="en-US"/>
         </w:rPr>
-        <w:t>Relational design</w:t>
-      </w:r>
-      <w:bookmarkStart w:id="0" w:name="_GoBack"/>
-      <w:bookmarkEnd w:id="0"/>
-      <w:r>
-        <w:rPr>
-          <w:lang w:val="en-US"/>
-        </w:rPr>
-        <w:t xml:space="preserve">: Best practice </w:t>
-      </w:r>
-    </w:p>
-    <w:p>
-      <w:pPr>
-        <w:rPr>
-          <w:lang w:val="en-US"/>
-        </w:rPr>
-      </w:pPr>
-    </w:p>
-    <w:p>
-      <w:pPr>
-        <w:rPr>
-          <w:lang w:val="en-US"/>
-        </w:rPr>
-      </w:pPr>
-    </w:p>
-    <w:p>
-      <w:pPr>
-        <w:rPr>
-          <w:lang w:val="en-US"/>
-        </w:rPr>
-      </w:pPr>
+        <w:t>Search by using Enter (not just mouse click)</w:t>
+      </w:r>
     </w:p>
     <w:sectPr>
       <w:pgSz w:w="11906" w:h="16838"/>

</xml_diff>